<commit_message>
Implementação do modelo personalizado do Document Intelligence
</commit_message>
<xml_diff>
--- a/DocxPython/template/template_certificacao.docx
+++ b/DocxPython/template/template_certificacao.docx
@@ -484,8 +484,9 @@
               <w:ind w:left="62"/>
               <w:jc w:val="both"/>
               <w:rPr>
-                <w:sz w:val="18"/>
-                <w:u w:val="single"/>
+                <w:b/>
+                <w:bCs/>
+                <w:sz w:val="18"/>
               </w:rPr>
             </w:pPr>
             <w:r>
@@ -527,7 +528,7 @@
                 <w:bCs/>
                 <w:sz w:val="18"/>
               </w:rPr>
-              <w:t>InvoiceId</w:t>
+              <w:t>numerodanota</w:t>
             </w:r>
             <w:r>
               <w:rPr>
@@ -589,7 +590,7 @@
                 <w:b/>
                 <w:sz w:val="18"/>
               </w:rPr>
-              <w:t>InvoiceTotal</w:t>
+              <w:t>valordanota</w:t>
             </w:r>
             <w:r>
               <w:rPr>
@@ -1132,7 +1133,23 @@
                 <w:sz w:val="18"/>
                 <w:szCs w:val="18"/>
               </w:rPr>
-              <w:t>{InvoiceDate}</w:t>
+              <w:t>{</w:t>
+            </w:r>
+            <w:r>
+              <w:rPr>
+                <w:noProof/>
+                <w:sz w:val="18"/>
+                <w:szCs w:val="18"/>
+              </w:rPr>
+              <w:t>mesdopagamento</w:t>
+            </w:r>
+            <w:r>
+              <w:rPr>
+                <w:noProof/>
+                <w:sz w:val="18"/>
+                <w:szCs w:val="18"/>
+              </w:rPr>
+              <w:t>}</w:t>
             </w:r>
           </w:p>
           <w:p>
@@ -1276,7 +1293,19 @@
               <w:rPr>
                 <w:sz w:val="18"/>
               </w:rPr>
-              <w:t>{InvoiceTotal}____</w:t>
+              <w:t>{</w:t>
+            </w:r>
+            <w:r>
+              <w:rPr>
+                <w:sz w:val="18"/>
+              </w:rPr>
+              <w:t>valordanota</w:t>
+            </w:r>
+            <w:r>
+              <w:rPr>
+                <w:sz w:val="18"/>
+              </w:rPr>
+              <w:t>}____</w:t>
             </w:r>
             <w:r>
               <w:rPr>
@@ -1719,7 +1748,23 @@
                 <w:sz w:val="18"/>
                 <w:szCs w:val="18"/>
               </w:rPr>
-              <w:t>{InvoiceDate}</w:t>
+              <w:t>{</w:t>
+            </w:r>
+            <w:r>
+              <w:rPr>
+                <w:noProof/>
+                <w:sz w:val="18"/>
+                <w:szCs w:val="18"/>
+              </w:rPr>
+              <w:t>datadeemissao</w:t>
+            </w:r>
+            <w:r>
+              <w:rPr>
+                <w:noProof/>
+                <w:sz w:val="18"/>
+                <w:szCs w:val="18"/>
+              </w:rPr>
+              <w:t>}</w:t>
             </w:r>
           </w:p>
         </w:tc>
@@ -2589,7 +2634,23 @@
                 <w:sz w:val="18"/>
                 <w:szCs w:val="18"/>
               </w:rPr>
-              <w:t>{InvoiceDate}</w:t>
+              <w:t>{</w:t>
+            </w:r>
+            <w:r>
+              <w:rPr>
+                <w:noProof/>
+                <w:sz w:val="18"/>
+                <w:szCs w:val="18"/>
+              </w:rPr>
+              <w:t>datadeemissao</w:t>
+            </w:r>
+            <w:r>
+              <w:rPr>
+                <w:noProof/>
+                <w:sz w:val="18"/>
+                <w:szCs w:val="18"/>
+              </w:rPr>
+              <w:t>}</w:t>
             </w:r>
           </w:p>
         </w:tc>
@@ -2677,7 +2738,23 @@
                 <w:sz w:val="18"/>
                 <w:szCs w:val="18"/>
               </w:rPr>
-              <w:t>{InvoiceDate}</w:t>
+              <w:t>{</w:t>
+            </w:r>
+            <w:r>
+              <w:rPr>
+                <w:noProof/>
+                <w:sz w:val="18"/>
+                <w:szCs w:val="18"/>
+              </w:rPr>
+              <w:t>datadeemissao</w:t>
+            </w:r>
+            <w:r>
+              <w:rPr>
+                <w:noProof/>
+                <w:sz w:val="18"/>
+                <w:szCs w:val="18"/>
+              </w:rPr>
+              <w:t>}</w:t>
             </w:r>
           </w:p>
         </w:tc>
@@ -3836,7 +3913,6 @@
   <w:style w:type="character" w:default="1" w:styleId="Fontepargpadro">
     <w:name w:val="Default Paragraph Font"/>
     <w:uiPriority w:val="1"/>
-    <w:semiHidden/>
     <w:unhideWhenUsed/>
   </w:style>
   <w:style w:type="table" w:default="1" w:styleId="Tabelanormal">
@@ -4191,6 +4267,26 @@
 </file>
 
 <file path=customXml/item1.xml><?xml version="1.0" encoding="utf-8"?>
+<?mso-contentType ?>
+<FormTemplates xmlns="http://schemas.microsoft.com/sharepoint/v3/contenttype/forms">
+  <Display>DocumentLibraryForm</Display>
+  <Edit>DocumentLibraryForm</Edit>
+  <New>DocumentLibraryForm</New>
+</FormTemplates>
+</file>
+
+<file path=customXml/item2.xml><?xml version="1.0" encoding="utf-8"?>
+<p:properties xmlns:p="http://schemas.microsoft.com/office/2006/metadata/properties" xmlns:xsi="http://www.w3.org/2001/XMLSchema-instance" xmlns:pc="http://schemas.microsoft.com/office/infopath/2007/PartnerControls">
+  <documentManagement>
+    <lcf76f155ced4ddcb4097134ff3c332f xmlns="82831a2a-8f61-4bc7-8bac-78c16ebe34cd">
+      <Terms xmlns="http://schemas.microsoft.com/office/infopath/2007/PartnerControls"/>
+    </lcf76f155ced4ddcb4097134ff3c332f>
+    <TaxCatchAll xmlns="c07d2d1e-4952-4716-91a2-836f82899049" xsi:nil="true"/>
+  </documentManagement>
+</p:properties>
+</file>
+
+<file path=customXml/item3.xml><?xml version="1.0" encoding="utf-8"?>
 <ct:contentTypeSchema xmlns:ct="http://schemas.microsoft.com/office/2006/metadata/contentType" xmlns:ma="http://schemas.microsoft.com/office/2006/metadata/properties/metaAttributes" ct:_="" ma:_="" ma:contentTypeName="Documento" ma:contentTypeID="0x010100FF8582B313F41549B67FAFE4C45DC7ED" ma:contentTypeVersion="18" ma:contentTypeDescription="Crie um novo documento." ma:contentTypeScope="" ma:versionID="368844593cea447635705273b87568b2">
   <xsd:schema xmlns:xsd="http://www.w3.org/2001/XMLSchema" xmlns:xs="http://www.w3.org/2001/XMLSchema" xmlns:p="http://schemas.microsoft.com/office/2006/metadata/properties" xmlns:ns2="c07d2d1e-4952-4716-91a2-836f82899049" xmlns:ns3="82831a2a-8f61-4bc7-8bac-78c16ebe34cd" targetNamespace="http://schemas.microsoft.com/office/2006/metadata/properties" ma:root="true" ma:fieldsID="1052e0d4d9699804390b79d13684ad3b" ns2:_="" ns3:_="">
     <xsd:import namespace="c07d2d1e-4952-4716-91a2-836f82899049"/>
@@ -4433,27 +4529,26 @@
 </ct:contentTypeSchema>
 </file>
 
-<file path=customXml/item2.xml><?xml version="1.0" encoding="utf-8"?>
-<p:properties xmlns:p="http://schemas.microsoft.com/office/2006/metadata/properties" xmlns:xsi="http://www.w3.org/2001/XMLSchema-instance" xmlns:pc="http://schemas.microsoft.com/office/infopath/2007/PartnerControls">
-  <documentManagement>
-    <lcf76f155ced4ddcb4097134ff3c332f xmlns="82831a2a-8f61-4bc7-8bac-78c16ebe34cd">
-      <Terms xmlns="http://schemas.microsoft.com/office/infopath/2007/PartnerControls"/>
-    </lcf76f155ced4ddcb4097134ff3c332f>
-    <TaxCatchAll xmlns="c07d2d1e-4952-4716-91a2-836f82899049" xsi:nil="true"/>
-  </documentManagement>
-</p:properties>
+<file path=customXml/itemProps1.xml><?xml version="1.0" encoding="utf-8"?>
+<ds:datastoreItem xmlns:ds="http://schemas.openxmlformats.org/officeDocument/2006/customXml" ds:itemID="{0B470BDD-54A0-4D6D-BE2A-2343B13CCB8F}">
+  <ds:schemaRefs>
+    <ds:schemaRef ds:uri="http://schemas.microsoft.com/sharepoint/v3/contenttype/forms"/>
+  </ds:schemaRefs>
+</ds:datastoreItem>
 </file>
 
-<file path=customXml/item3.xml><?xml version="1.0" encoding="utf-8"?>
-<?mso-contentType ?>
-<FormTemplates xmlns="http://schemas.microsoft.com/sharepoint/v3/contenttype/forms">
-  <Display>DocumentLibraryForm</Display>
-  <Edit>DocumentLibraryForm</Edit>
-  <New>DocumentLibraryForm</New>
-</FormTemplates>
+<file path=customXml/itemProps2.xml><?xml version="1.0" encoding="utf-8"?>
+<ds:datastoreItem xmlns:ds="http://schemas.openxmlformats.org/officeDocument/2006/customXml" ds:itemID="{2512390F-5B2E-45B8-BF08-21A402522D6C}">
+  <ds:schemaRefs>
+    <ds:schemaRef ds:uri="http://schemas.microsoft.com/office/2006/metadata/properties"/>
+    <ds:schemaRef ds:uri="http://schemas.microsoft.com/office/infopath/2007/PartnerControls"/>
+    <ds:schemaRef ds:uri="82831a2a-8f61-4bc7-8bac-78c16ebe34cd"/>
+    <ds:schemaRef ds:uri="c07d2d1e-4952-4716-91a2-836f82899049"/>
+  </ds:schemaRefs>
+</ds:datastoreItem>
 </file>
 
-<file path=customXml/itemProps1.xml><?xml version="1.0" encoding="utf-8"?>
+<file path=customXml/itemProps3.xml><?xml version="1.0" encoding="utf-8"?>
 <ds:datastoreItem xmlns:ds="http://schemas.openxmlformats.org/officeDocument/2006/customXml" ds:itemID="{1D9B4531-A95B-4C1A-8543-03B2ED5DF824}">
   <ds:schemaRefs>
     <ds:schemaRef ds:uri="http://schemas.microsoft.com/office/2006/metadata/contentType"/>
@@ -4470,23 +4565,4 @@
     <ds:schemaRef ds:uri="http://schemas.microsoft.com/internal/obd"/>
   </ds:schemaRefs>
 </ds:datastoreItem>
-</file>
-
-<file path=customXml/itemProps2.xml><?xml version="1.0" encoding="utf-8"?>
-<ds:datastoreItem xmlns:ds="http://schemas.openxmlformats.org/officeDocument/2006/customXml" ds:itemID="{2512390F-5B2E-45B8-BF08-21A402522D6C}">
-  <ds:schemaRefs>
-    <ds:schemaRef ds:uri="http://schemas.microsoft.com/office/2006/metadata/properties"/>
-    <ds:schemaRef ds:uri="http://schemas.microsoft.com/office/infopath/2007/PartnerControls"/>
-    <ds:schemaRef ds:uri="82831a2a-8f61-4bc7-8bac-78c16ebe34cd"/>
-    <ds:schemaRef ds:uri="c07d2d1e-4952-4716-91a2-836f82899049"/>
-  </ds:schemaRefs>
-</ds:datastoreItem>
-</file>
-
-<file path=customXml/itemProps3.xml><?xml version="1.0" encoding="utf-8"?>
-<ds:datastoreItem xmlns:ds="http://schemas.openxmlformats.org/officeDocument/2006/customXml" ds:itemID="{0B470BDD-54A0-4D6D-BE2A-2343B13CCB8F}">
-  <ds:schemaRefs>
-    <ds:schemaRef ds:uri="http://schemas.microsoft.com/sharepoint/v3/contenttype/forms"/>
-  </ds:schemaRefs>
-</ds:datastoreItem>
 </file>
</xml_diff>